<commit_message>
updated html summary and intro
</commit_message>
<xml_diff>
--- a/TOPIC_HTML.docx
+++ b/TOPIC_HTML.docx
@@ -31,6 +31,54 @@
         <w:rPr>
           <w:b/>
         </w:rPr>
+        <w:t>Summary of Topic:</w:t>
+      </w:r>
+    </w:p>
+    <w:p>
+      <w:r>
+        <w:rPr>
+          <w:b/>
+        </w:rPr>
+        <w:tab/>
+      </w:r>
+      <w:r>
+        <w:t>Discuss the standard language used to markup docum</w:t>
+      </w:r>
+      <w:r>
+        <w:t xml:space="preserve">ents like web pages in the web mainly of </w:t>
+      </w:r>
+      <w:r>
+        <w:t xml:space="preserve">HTML </w:t>
+      </w:r>
+      <w:r>
+        <w:t xml:space="preserve">and XHTML </w:t>
+      </w:r>
+      <w:r>
+        <w:t xml:space="preserve">together with its </w:t>
+      </w:r>
+      <w:r>
+        <w:t xml:space="preserve">version </w:t>
+      </w:r>
+      <w:r>
+        <w:t xml:space="preserve">brief </w:t>
+      </w:r>
+      <w:r>
+        <w:t xml:space="preserve">history. </w:t>
+      </w:r>
+      <w:r>
+        <w:t xml:space="preserve">  </w:t>
+      </w:r>
+    </w:p>
+    <w:p>
+      <w:pPr>
+        <w:rPr>
+          <w:b/>
+        </w:rPr>
+      </w:pPr>
+      <w:r>
+        <w:rPr>
+          <w:b/>
+        </w:rPr>
         <w:t>What is HTML?</w:t>
       </w:r>
     </w:p>
@@ -45,13 +93,30 @@
         <w:t xml:space="preserve">(HTNL) </w:t>
       </w:r>
       <w:r>
-        <w:t>is a language used to markup documents like web pages in the World Wide Web.</w:t>
+        <w:t>is a language u</w:t>
+      </w:r>
+      <w:bookmarkStart w:id="0" w:name="_GoBack"/>
+      <w:bookmarkEnd w:id="0"/>
+      <w:r>
+        <w:t>sed to markup documents like web pages in the World Wide Web.</w:t>
       </w:r>
       <w:r>
         <w:t xml:space="preserve"> Through this, browsing over the web becomes standardized via the markup language.  The </w:t>
       </w:r>
       <w:r>
-        <w:t>hypertexts are displayed in a way it is structured using the markup. This allows the user to view the web page beautifully and understandably.</w:t>
+        <w:t>hypertexts are displayed in a way i</w:t>
+      </w:r>
+      <w:r>
+        <w:t>t is structured using the language</w:t>
+      </w:r>
+      <w:r>
+        <w:t>. This allows the user to view the web page beautifully and understandably</w:t>
+      </w:r>
+      <w:r>
+        <w:t xml:space="preserve"> in accordance to standard</w:t>
+      </w:r>
+      <w:r>
+        <w:t>.</w:t>
       </w:r>
     </w:p>
     <w:p>
@@ -94,332 +159,6 @@
         <w:t xml:space="preserve">The birth of the web gives life to the language of creating web pages, the Hypertext Markup Language.  </w:t>
       </w:r>
     </w:p>
-    <w:p>
-      <w:pPr>
-        <w:rPr>
-          <w:b/>
-        </w:rPr>
-      </w:pPr>
-      <w:r>
-        <w:rPr>
-          <w:b/>
-        </w:rPr>
-        <w:t>Version History:</w:t>
-      </w:r>
-    </w:p>
-    <w:p>
-      <w:pPr>
-        <w:rPr>
-          <w:b/>
-        </w:rPr>
-      </w:pPr>
-      <w:r>
-        <w:tab/>
-      </w:r>
-      <w:r>
-        <w:rPr>
-          <w:b/>
-        </w:rPr>
-        <w:t xml:space="preserve">HTML </w:t>
-      </w:r>
-      <w:r>
-        <w:rPr>
-          <w:b/>
-        </w:rPr>
-        <w:tab/>
-      </w:r>
-      <w:r>
-        <w:rPr>
-          <w:b/>
-        </w:rPr>
-        <w:tab/>
-      </w:r>
-      <w:r>
-        <w:rPr>
-          <w:b/>
-        </w:rPr>
-        <w:t>1991</w:t>
-      </w:r>
-    </w:p>
-    <w:p>
-      <w:r>
-        <w:tab/>
-      </w:r>
-      <w:r>
-        <w:tab/>
-        <w:t xml:space="preserve">In 1991, Sir Tim invented the HTML.  The HTML was based on Standard Generalized Mark-up Language (SGML) in which it markups the text into a specific structure such as paragraphs, headings, list items and others.  Most of the element tags that were developed are taken from the existing markup language like p, h1 through h6 (headings), </w:t>
-      </w:r>
-      <w:proofErr w:type="spellStart"/>
-      <w:r>
-        <w:t>ol</w:t>
-      </w:r>
-      <w:proofErr w:type="spellEnd"/>
-      <w:r>
-        <w:t xml:space="preserve"> (ordered lists), </w:t>
-      </w:r>
-      <w:proofErr w:type="spellStart"/>
-      <w:r>
-        <w:t>ul</w:t>
-      </w:r>
-      <w:proofErr w:type="spellEnd"/>
-      <w:r>
-        <w:t xml:space="preserve"> (unordered lists), li (list items) and more</w:t>
-      </w:r>
-      <w:r>
-        <w:t xml:space="preserve"> which comes in pair</w:t>
-      </w:r>
-      <w:r>
-        <w:t>.</w:t>
-      </w:r>
-      <w:r>
-        <w:t xml:space="preserve"> </w:t>
-      </w:r>
-      <w:r>
-        <w:rPr>
-          <w:i/>
-        </w:rPr>
-        <w:t>&lt;p&gt; This is a paragraph</w:t>
-      </w:r>
-      <w:proofErr w:type="gramStart"/>
-      <w:r>
-        <w:rPr>
-          <w:i/>
-        </w:rPr>
-        <w:t>.&lt;</w:t>
-      </w:r>
-      <w:proofErr w:type="gramEnd"/>
-      <w:r>
-        <w:rPr>
-          <w:i/>
-        </w:rPr>
-        <w:t>/p&gt;.</w:t>
-      </w:r>
-      <w:r>
-        <w:t xml:space="preserve">  </w:t>
-      </w:r>
-      <w:r>
-        <w:t>The idea of basing HTML to SGML was brilliant, it added to the reliability and acceptability into the internet community.</w:t>
-      </w:r>
-      <w:r>
-        <w:t xml:space="preserve"> </w:t>
-      </w:r>
-      <w:r>
-        <w:t>Although a lot of the element tags are just inherited from SGML, Sir Tim invented his own tags such as the use of anchor element with the HREF attribute.</w:t>
-      </w:r>
-    </w:p>
-    <w:p>
-      <w:r>
-        <w:tab/>
-      </w:r>
-      <w:r>
-        <w:t xml:space="preserve">In 1992, </w:t>
-      </w:r>
-      <w:r>
-        <w:t>Sir Tim</w:t>
-      </w:r>
-      <w:r>
-        <w:t>’s HTML</w:t>
-      </w:r>
-      <w:r>
-        <w:t xml:space="preserve"> </w:t>
-      </w:r>
-      <w:r>
-        <w:t>seems to be viral when he shared his idea in the WWW-talk mailing, an electronic type of discussion in which people exchange their ideas. A lot of enthusiast got interested with Sir Tim’s idea and started to work in the dev</w:t>
-      </w:r>
-      <w:r>
-        <w:t xml:space="preserve">elopment of the markup language. </w:t>
-      </w:r>
-      <w:r>
-        <w:t xml:space="preserve">Still in the same year, NCSA invested an effort in Sir Tim’s idea. Also, NCSA developed their first web browser named, </w:t>
-      </w:r>
-      <w:r>
-        <w:rPr>
-          <w:i/>
-        </w:rPr>
-        <w:t>Mosaic</w:t>
-      </w:r>
-      <w:r>
-        <w:t>.  A sudden appearance of Marc Andreesen triggered the creation of IMG tag which is used in the insertion of photographs, diagrams, illustrations and others in the HTML files.</w:t>
-      </w:r>
-    </w:p>
-    <w:p>
-      <w:r>
-        <w:tab/>
-        <w:t xml:space="preserve">During 1993, </w:t>
-      </w:r>
-      <w:r>
-        <w:t xml:space="preserve">the version 1 of the Mosaic browser was released for Sun Microsystems Inc.’s workstation. However before the Mosaic browser was announced, Lou </w:t>
-      </w:r>
-      <w:proofErr w:type="spellStart"/>
-      <w:r>
-        <w:t>Montulli</w:t>
-      </w:r>
-      <w:proofErr w:type="spellEnd"/>
-      <w:r>
-        <w:t xml:space="preserve"> releases a text-based browser named Lynx (version 2.0a).</w:t>
-      </w:r>
-    </w:p>
-    <w:p>
-      <w:r>
-        <w:lastRenderedPageBreak/>
-        <w:t xml:space="preserve">//More years </w:t>
-      </w:r>
-    </w:p>
-    <w:p>
-      <w:pPr>
-        <w:rPr>
-          <w:b/>
-        </w:rPr>
-      </w:pPr>
-      <w:r>
-        <w:tab/>
-      </w:r>
-      <w:r>
-        <w:rPr>
-          <w:b/>
-        </w:rPr>
-        <w:t>HTML 2.0</w:t>
-      </w:r>
-      <w:r>
-        <w:rPr>
-          <w:b/>
-        </w:rPr>
-        <w:tab/>
-        <w:t>1995</w:t>
-      </w:r>
-    </w:p>
-    <w:p>
-      <w:pPr>
-        <w:rPr>
-          <w:b/>
-        </w:rPr>
-      </w:pPr>
-      <w:r>
-        <w:rPr>
-          <w:b/>
-        </w:rPr>
-        <w:tab/>
-      </w:r>
-      <w:bookmarkStart w:id="0" w:name="_GoBack"/>
-      <w:bookmarkEnd w:id="0"/>
-    </w:p>
-    <w:p>
-      <w:pPr>
-        <w:rPr>
-          <w:b/>
-        </w:rPr>
-      </w:pPr>
-      <w:r>
-        <w:rPr>
-          <w:b/>
-        </w:rPr>
-        <w:tab/>
-        <w:t xml:space="preserve">HTML 3.2 </w:t>
-      </w:r>
-      <w:r>
-        <w:rPr>
-          <w:b/>
-        </w:rPr>
-        <w:tab/>
-        <w:t>1997</w:t>
-      </w:r>
-      <w:r>
-        <w:rPr>
-          <w:b/>
-        </w:rPr>
-        <w:tab/>
-      </w:r>
-    </w:p>
-    <w:p>
-      <w:pPr>
-        <w:rPr>
-          <w:b/>
-        </w:rPr>
-      </w:pPr>
-      <w:r>
-        <w:rPr>
-          <w:b/>
-        </w:rPr>
-        <w:tab/>
-        <w:t>HTML 4.01</w:t>
-      </w:r>
-      <w:r>
-        <w:rPr>
-          <w:b/>
-        </w:rPr>
-        <w:tab/>
-        <w:t>1999</w:t>
-      </w:r>
-    </w:p>
-    <w:p>
-      <w:pPr>
-        <w:rPr>
-          <w:b/>
-        </w:rPr>
-      </w:pPr>
-      <w:r>
-        <w:rPr>
-          <w:b/>
-        </w:rPr>
-        <w:tab/>
-        <w:t>X</w:t>
-      </w:r>
-      <w:r>
-        <w:rPr>
-          <w:b/>
-        </w:rPr>
-        <w:t xml:space="preserve">HTML </w:t>
-      </w:r>
-      <w:r>
-        <w:rPr>
-          <w:b/>
-        </w:rPr>
-        <w:tab/>
-      </w:r>
-      <w:r>
-        <w:rPr>
-          <w:b/>
-        </w:rPr>
-        <w:tab/>
-        <w:t>2000</w:t>
-      </w:r>
-    </w:p>
-    <w:p>
-      <w:pPr>
-        <w:rPr>
-          <w:b/>
-        </w:rPr>
-      </w:pPr>
-      <w:r>
-        <w:rPr>
-          <w:b/>
-        </w:rPr>
-        <w:tab/>
-        <w:t>HTML5</w:t>
-      </w:r>
-      <w:r>
-        <w:rPr>
-          <w:b/>
-        </w:rPr>
-        <w:tab/>
-      </w:r>
-      <w:r>
-        <w:rPr>
-          <w:b/>
-        </w:rPr>
-        <w:tab/>
-        <w:t>2014</w:t>
-      </w:r>
-      <w:r>
-        <w:rPr>
-          <w:b/>
-        </w:rPr>
-        <w:tab/>
-      </w:r>
-    </w:p>
-    <w:p/>
-    <w:p/>
-    <w:p/>
     <w:sectPr>
       <w:pgSz w:w="12240" w:h="15840"/>
       <w:pgMar w:top="1440" w:right="1440" w:bottom="1440" w:left="1440" w:header="720" w:footer="720" w:gutter="0"/>

</xml_diff>